<commit_message>
modified first 4 chaps based on project change
</commit_message>
<xml_diff>
--- a/docs/ProjectWorkDocument-group 6.docx
+++ b/docs/ProjectWorkDocument-group 6.docx
@@ -296,43 +296,66 @@
                             </w:pPr>
                             <w:r>
                               <w:rPr>
-                                <w:rFonts w:ascii="Tahoma" w:hAnsi="Tahoma" w:cs="Tahoma"/>
+                                <w:rFonts w:ascii="Tahoma" w:eastAsiaTheme="minorEastAsia" w:hAnsi="Tahoma" w:cs="Tahoma" w:hint="eastAsia"/>
                                 <w:sz w:val="36"/>
                                 <w:szCs w:val="36"/>
+                                <w:lang w:eastAsia="zh-CN"/>
                               </w:rPr>
-                              <w:t>First name</w:t>
+                              <w:t xml:space="preserve">Ke Jia </w:t>
                             </w:r>
                             <w:r>
                               <w:rPr>
-                                <w:rFonts w:ascii="Tahoma" w:hAnsi="Tahoma" w:cs="Tahoma"/>
+                                <w:rFonts w:ascii="Tahoma" w:eastAsiaTheme="minorEastAsia" w:hAnsi="Tahoma" w:cs="Tahoma"/>
                                 <w:sz w:val="36"/>
                                 <w:szCs w:val="36"/>
+                                <w:lang w:eastAsia="zh-CN"/>
                               </w:rPr>
-                              <w:t xml:space="preserve"> </w:t>
+                              <w:t>–</w:t>
                             </w:r>
                             <w:r>
                               <w:rPr>
-                                <w:rFonts w:ascii="Tahoma" w:hAnsi="Tahoma" w:cs="Tahoma"/>
+                                <w:rFonts w:ascii="Tahoma" w:eastAsiaTheme="minorEastAsia" w:hAnsi="Tahoma" w:cs="Tahoma" w:hint="eastAsia"/>
                                 <w:sz w:val="36"/>
                                 <w:szCs w:val="36"/>
+                                <w:lang w:eastAsia="zh-CN"/>
                               </w:rPr>
-                              <w:t xml:space="preserve">Last name </w:t>
+                              <w:t xml:space="preserve"> Runzhou Zhu </w:t>
                             </w:r>
                             <w:r>
                               <w:rPr>
-                                <w:rFonts w:ascii="Tahoma" w:hAnsi="Tahoma" w:cs="Tahoma"/>
+                                <w:rFonts w:ascii="Tahoma" w:eastAsiaTheme="minorEastAsia" w:hAnsi="Tahoma" w:cs="Tahoma"/>
                                 <w:sz w:val="36"/>
                                 <w:szCs w:val="36"/>
+                                <w:lang w:eastAsia="zh-CN"/>
                               </w:rPr>
-                              <w:t xml:space="preserve">– </w:t>
+                              <w:t>–</w:t>
                             </w:r>
                             <w:r>
                               <w:rPr>
-                                <w:rFonts w:ascii="Tahoma" w:hAnsi="Tahoma" w:cs="Tahoma"/>
+                                <w:rFonts w:ascii="Tahoma" w:eastAsiaTheme="minorEastAsia" w:hAnsi="Tahoma" w:cs="Tahoma" w:hint="eastAsia"/>
                                 <w:sz w:val="36"/>
                                 <w:szCs w:val="36"/>
+                                <w:lang w:eastAsia="zh-CN"/>
                               </w:rPr>
-                              <w:t>First name Last name</w:t>
+                              <w:t xml:space="preserve"> Yang Yang </w:t>
+                            </w:r>
+                            <w:r>
+                              <w:rPr>
+                                <w:rFonts w:ascii="Tahoma" w:eastAsiaTheme="minorEastAsia" w:hAnsi="Tahoma" w:cs="Tahoma"/>
+                                <w:sz w:val="36"/>
+                                <w:szCs w:val="36"/>
+                                <w:lang w:eastAsia="zh-CN"/>
+                              </w:rPr>
+                              <w:t>–</w:t>
+                            </w:r>
+                            <w:r>
+                              <w:rPr>
+                                <w:rFonts w:ascii="Tahoma" w:eastAsiaTheme="minorEastAsia" w:hAnsi="Tahoma" w:cs="Tahoma" w:hint="eastAsia"/>
+                                <w:sz w:val="36"/>
+                                <w:szCs w:val="36"/>
+                                <w:lang w:eastAsia="zh-CN"/>
+                              </w:rPr>
+                              <w:t xml:space="preserve"> Qingyun Wang</w:t>
                             </w:r>
                             <w:r>
                               <w:rPr>
@@ -365,7 +388,7 @@
                               </w:tabs>
                               <w:spacing w:line="240" w:lineRule="auto"/>
                               <w:rPr>
-                                <w:rFonts w:ascii="Tahoma" w:eastAsiaTheme="minorEastAsia" w:hAnsi="Tahoma" w:cs="Tahoma" w:hint="eastAsia"/>
+                                <w:rFonts w:ascii="Tahoma" w:eastAsiaTheme="minorEastAsia" w:hAnsi="Tahoma" w:cs="Tahoma"/>
                                 <w:sz w:val="44"/>
                                 <w:szCs w:val="44"/>
                                 <w:lang w:eastAsia="zh-CN"/>
@@ -404,17 +427,29 @@
                                 <w:tab w:val="left" w:pos="0"/>
                               </w:tabs>
                               <w:rPr>
+                                <w:rFonts w:eastAsiaTheme="minorEastAsia" w:hint="eastAsia"/>
                                 <w:sz w:val="36"/>
                                 <w:szCs w:val="36"/>
+                                <w:lang w:eastAsia="zh-CN"/>
                               </w:rPr>
                             </w:pPr>
                             <w:r>
                               <w:rPr>
-                                <w:rFonts w:ascii="Tahoma" w:hAnsi="Tahoma" w:cs="Tahoma"/>
+                                <w:rFonts w:ascii="Tahoma" w:eastAsiaTheme="minorEastAsia" w:hAnsi="Tahoma" w:cs="Tahoma"/>
                                 <w:sz w:val="36"/>
                                 <w:szCs w:val="36"/>
+                                <w:lang w:eastAsia="zh-CN"/>
                               </w:rPr>
-                              <w:t>Subtitle</w:t>
+                              <w:t>G</w:t>
+                            </w:r>
+                            <w:r>
+                              <w:rPr>
+                                <w:rFonts w:ascii="Tahoma" w:eastAsiaTheme="minorEastAsia" w:hAnsi="Tahoma" w:cs="Tahoma" w:hint="eastAsia"/>
+                                <w:sz w:val="36"/>
+                                <w:szCs w:val="36"/>
+                                <w:lang w:eastAsia="zh-CN"/>
+                              </w:rPr>
+                              <w:t>asoline station simulation</w:t>
                             </w:r>
                           </w:p>
                         </w:txbxContent>
@@ -458,43 +493,66 @@
                       </w:pPr>
                       <w:r>
                         <w:rPr>
-                          <w:rFonts w:ascii="Tahoma" w:hAnsi="Tahoma" w:cs="Tahoma"/>
+                          <w:rFonts w:ascii="Tahoma" w:eastAsiaTheme="minorEastAsia" w:hAnsi="Tahoma" w:cs="Tahoma" w:hint="eastAsia"/>
                           <w:sz w:val="36"/>
                           <w:szCs w:val="36"/>
+                          <w:lang w:eastAsia="zh-CN"/>
                         </w:rPr>
-                        <w:t>First name</w:t>
+                        <w:t xml:space="preserve">Ke Jia </w:t>
                       </w:r>
                       <w:r>
                         <w:rPr>
-                          <w:rFonts w:ascii="Tahoma" w:hAnsi="Tahoma" w:cs="Tahoma"/>
+                          <w:rFonts w:ascii="Tahoma" w:eastAsiaTheme="minorEastAsia" w:hAnsi="Tahoma" w:cs="Tahoma"/>
                           <w:sz w:val="36"/>
                           <w:szCs w:val="36"/>
+                          <w:lang w:eastAsia="zh-CN"/>
                         </w:rPr>
-                        <w:t xml:space="preserve"> </w:t>
+                        <w:t>–</w:t>
                       </w:r>
                       <w:r>
                         <w:rPr>
-                          <w:rFonts w:ascii="Tahoma" w:hAnsi="Tahoma" w:cs="Tahoma"/>
+                          <w:rFonts w:ascii="Tahoma" w:eastAsiaTheme="minorEastAsia" w:hAnsi="Tahoma" w:cs="Tahoma" w:hint="eastAsia"/>
                           <w:sz w:val="36"/>
                           <w:szCs w:val="36"/>
+                          <w:lang w:eastAsia="zh-CN"/>
                         </w:rPr>
-                        <w:t xml:space="preserve">Last name </w:t>
+                        <w:t xml:space="preserve"> Runzhou Zhu </w:t>
                       </w:r>
                       <w:r>
                         <w:rPr>
-                          <w:rFonts w:ascii="Tahoma" w:hAnsi="Tahoma" w:cs="Tahoma"/>
+                          <w:rFonts w:ascii="Tahoma" w:eastAsiaTheme="minorEastAsia" w:hAnsi="Tahoma" w:cs="Tahoma"/>
                           <w:sz w:val="36"/>
                           <w:szCs w:val="36"/>
+                          <w:lang w:eastAsia="zh-CN"/>
                         </w:rPr>
-                        <w:t xml:space="preserve">– </w:t>
+                        <w:t>–</w:t>
                       </w:r>
                       <w:r>
                         <w:rPr>
-                          <w:rFonts w:ascii="Tahoma" w:hAnsi="Tahoma" w:cs="Tahoma"/>
+                          <w:rFonts w:ascii="Tahoma" w:eastAsiaTheme="minorEastAsia" w:hAnsi="Tahoma" w:cs="Tahoma" w:hint="eastAsia"/>
                           <w:sz w:val="36"/>
                           <w:szCs w:val="36"/>
+                          <w:lang w:eastAsia="zh-CN"/>
                         </w:rPr>
-                        <w:t>First name Last name</w:t>
+                        <w:t xml:space="preserve"> Yang Yang </w:t>
+                      </w:r>
+                      <w:r>
+                        <w:rPr>
+                          <w:rFonts w:ascii="Tahoma" w:eastAsiaTheme="minorEastAsia" w:hAnsi="Tahoma" w:cs="Tahoma"/>
+                          <w:sz w:val="36"/>
+                          <w:szCs w:val="36"/>
+                          <w:lang w:eastAsia="zh-CN"/>
+                        </w:rPr>
+                        <w:t>–</w:t>
+                      </w:r>
+                      <w:r>
+                        <w:rPr>
+                          <w:rFonts w:ascii="Tahoma" w:eastAsiaTheme="minorEastAsia" w:hAnsi="Tahoma" w:cs="Tahoma" w:hint="eastAsia"/>
+                          <w:sz w:val="36"/>
+                          <w:szCs w:val="36"/>
+                          <w:lang w:eastAsia="zh-CN"/>
+                        </w:rPr>
+                        <w:t xml:space="preserve"> Qingyun Wang</w:t>
                       </w:r>
                       <w:r>
                         <w:rPr>
@@ -527,7 +585,7 @@
                         </w:tabs>
                         <w:spacing w:line="240" w:lineRule="auto"/>
                         <w:rPr>
-                          <w:rFonts w:ascii="Tahoma" w:eastAsiaTheme="minorEastAsia" w:hAnsi="Tahoma" w:cs="Tahoma" w:hint="eastAsia"/>
+                          <w:rFonts w:ascii="Tahoma" w:eastAsiaTheme="minorEastAsia" w:hAnsi="Tahoma" w:cs="Tahoma"/>
                           <w:sz w:val="44"/>
                           <w:szCs w:val="44"/>
                           <w:lang w:eastAsia="zh-CN"/>
@@ -566,17 +624,29 @@
                           <w:tab w:val="left" w:pos="0"/>
                         </w:tabs>
                         <w:rPr>
+                          <w:rFonts w:eastAsiaTheme="minorEastAsia" w:hint="eastAsia"/>
                           <w:sz w:val="36"/>
                           <w:szCs w:val="36"/>
+                          <w:lang w:eastAsia="zh-CN"/>
                         </w:rPr>
                       </w:pPr>
                       <w:r>
                         <w:rPr>
-                          <w:rFonts w:ascii="Tahoma" w:hAnsi="Tahoma" w:cs="Tahoma"/>
+                          <w:rFonts w:ascii="Tahoma" w:eastAsiaTheme="minorEastAsia" w:hAnsi="Tahoma" w:cs="Tahoma"/>
                           <w:sz w:val="36"/>
                           <w:szCs w:val="36"/>
+                          <w:lang w:eastAsia="zh-CN"/>
                         </w:rPr>
-                        <w:t>Subtitle</w:t>
+                        <w:t>G</w:t>
+                      </w:r>
+                      <w:r>
+                        <w:rPr>
+                          <w:rFonts w:ascii="Tahoma" w:eastAsiaTheme="minorEastAsia" w:hAnsi="Tahoma" w:cs="Tahoma" w:hint="eastAsia"/>
+                          <w:sz w:val="36"/>
+                          <w:szCs w:val="36"/>
+                          <w:lang w:eastAsia="zh-CN"/>
+                        </w:rPr>
+                        <w:t>asoline station simulation</w:t>
                       </w:r>
                     </w:p>
                   </w:txbxContent>
@@ -756,18 +826,20 @@
                               </w:tabs>
                               <w:spacing w:line="240" w:lineRule="auto"/>
                               <w:rPr>
-                                <w:rFonts w:cs="Tahoma"/>
+                                <w:rFonts w:eastAsiaTheme="minorEastAsia" w:cs="Tahoma" w:hint="eastAsia"/>
                                 <w:sz w:val="22"/>
                                 <w:szCs w:val="22"/>
+                                <w:lang w:eastAsia="zh-CN"/>
                               </w:rPr>
                             </w:pPr>
                             <w:r>
                               <w:rPr>
-                                <w:rFonts w:ascii="Tahoma" w:hAnsi="Tahoma" w:cs="Tahoma"/>
+                                <w:rFonts w:ascii="Tahoma" w:eastAsiaTheme="minorEastAsia" w:hAnsi="Tahoma" w:cs="Tahoma" w:hint="eastAsia"/>
                                 <w:sz w:val="22"/>
                                 <w:szCs w:val="22"/>
+                                <w:lang w:eastAsia="zh-CN"/>
                               </w:rPr>
-                              <w:t>Date</w:t>
+                              <w:t>13.12.2024</w:t>
                             </w:r>
                           </w:p>
                           <w:p>
@@ -899,18 +971,20 @@
                         </w:tabs>
                         <w:spacing w:line="240" w:lineRule="auto"/>
                         <w:rPr>
-                          <w:rFonts w:cs="Tahoma"/>
+                          <w:rFonts w:eastAsiaTheme="minorEastAsia" w:cs="Tahoma" w:hint="eastAsia"/>
                           <w:sz w:val="22"/>
                           <w:szCs w:val="22"/>
+                          <w:lang w:eastAsia="zh-CN"/>
                         </w:rPr>
                       </w:pPr>
                       <w:r>
                         <w:rPr>
-                          <w:rFonts w:ascii="Tahoma" w:hAnsi="Tahoma" w:cs="Tahoma"/>
+                          <w:rFonts w:ascii="Tahoma" w:eastAsiaTheme="minorEastAsia" w:hAnsi="Tahoma" w:cs="Tahoma" w:hint="eastAsia"/>
                           <w:sz w:val="22"/>
                           <w:szCs w:val="22"/>
+                          <w:lang w:eastAsia="zh-CN"/>
                         </w:rPr>
-                        <w:t>Date</w:t>
+                        <w:t>13.12.2024</w:t>
                       </w:r>
                     </w:p>
                     <w:p>
@@ -2908,8 +2982,30 @@
         <w:rPr>
           <w:lang w:val="en-US"/>
         </w:rPr>
-        <w:t xml:space="preserve"> 2. Liitteen nimi</w:t>
-      </w:r>
+        <w:t xml:space="preserve"> 2. </w:t>
+      </w:r>
+      <w:proofErr w:type="spellStart"/>
+      <w:r>
+        <w:rPr>
+          <w:lang w:val="en-US"/>
+        </w:rPr>
+        <w:t>Liitteen</w:t>
+      </w:r>
+      <w:proofErr w:type="spellEnd"/>
+      <w:r>
+        <w:rPr>
+          <w:lang w:val="en-US"/>
+        </w:rPr>
+        <w:t xml:space="preserve"> </w:t>
+      </w:r>
+      <w:proofErr w:type="spellStart"/>
+      <w:r>
+        <w:rPr>
+          <w:lang w:val="en-US"/>
+        </w:rPr>
+        <w:t>nimi</w:t>
+      </w:r>
+      <w:proofErr w:type="spellEnd"/>
     </w:p>
     <w:p>
       <w:pPr>
@@ -2956,14 +3052,65 @@
     <w:p>
       <w:pPr>
         <w:rPr>
-          <w:lang w:val="en-GB"/>
-        </w:rPr>
-      </w:pPr>
-      <w:r>
-        <w:rPr>
-          <w:lang w:val="en-GB"/>
-        </w:rPr>
-        <w:t>This document serves as the foundational description of a simulation project focused on a car service point. The primary goal of this project is to create a model that simulates customer interactions with five key services: a gas station, car wash, drying station, repair shop, and a drive-through store.</w:t>
+          <w:rFonts w:hint="eastAsia"/>
+          <w:lang w:val="en-GB" w:eastAsia="zh-CN"/>
+        </w:rPr>
+      </w:pPr>
+      <w:r>
+        <w:rPr>
+          <w:lang w:val="en-GB"/>
+        </w:rPr>
+        <w:t>This document serves as the foundational description of a simulation project focused on a car service point. The primary goal of this project is to create a model that simulates customer interactions with five key services: a gas station, car wash, drying station, a drive-through store</w:t>
+      </w:r>
+      <w:r>
+        <w:rPr>
+          <w:rFonts w:hint="eastAsia"/>
+          <w:lang w:val="en-GB" w:eastAsia="zh-CN"/>
+        </w:rPr>
+        <w:t xml:space="preserve"> and a cashier</w:t>
+      </w:r>
+      <w:r>
+        <w:rPr>
+          <w:lang w:val="en-GB"/>
+        </w:rPr>
+        <w:t>.</w:t>
+      </w:r>
+      <w:r>
+        <w:rPr>
+          <w:rFonts w:hint="eastAsia"/>
+          <w:lang w:val="en-GB" w:eastAsia="zh-CN"/>
+        </w:rPr>
+        <w:t xml:space="preserve"> This simulation </w:t>
+      </w:r>
+      <w:r>
+        <w:rPr>
+          <w:lang w:val="en-GB" w:eastAsia="zh-CN"/>
+        </w:rPr>
+        <w:t xml:space="preserve">focuses solely on </w:t>
+      </w:r>
+      <w:r>
+        <w:rPr>
+          <w:lang w:val="en-GB" w:eastAsia="zh-CN"/>
+        </w:rPr>
+        <w:t>modelling</w:t>
+      </w:r>
+      <w:r>
+        <w:rPr>
+          <w:lang w:val="en-GB" w:eastAsia="zh-CN"/>
+        </w:rPr>
+        <w:t xml:space="preserve"> the queueing </w:t>
+      </w:r>
+      <w:r>
+        <w:rPr>
+          <w:lang w:val="en-GB" w:eastAsia="zh-CN"/>
+        </w:rPr>
+        <w:t>behaviour</w:t>
+      </w:r>
+      <w:r>
+        <w:rPr>
+          <w:lang w:val="en-GB" w:eastAsia="zh-CN"/>
+        </w:rPr>
+        <w:t xml:space="preserve"> at each service point and does not include financial transactions. The cashier service serves as a unified exit point for all customers after completing their chosen services.</w:t>
       </w:r>
     </w:p>
     <w:p>
@@ -3019,9 +3166,31 @@
       </w:pPr>
       <w:r>
         <w:rPr>
-          <w:lang w:val="en-GB"/>
-        </w:rPr>
-        <w:t>Visio: Outlines the end product of the simulation project and the goals it aims to achieve.</w:t>
+          <w:b/>
+          <w:bCs/>
+          <w:lang w:val="en-GB"/>
+        </w:rPr>
+        <w:t>Visio</w:t>
+      </w:r>
+      <w:r>
+        <w:rPr>
+          <w:lang w:val="en-GB"/>
+        </w:rPr>
+        <w:t xml:space="preserve">: Outlines the </w:t>
+      </w:r>
+      <w:proofErr w:type="gramStart"/>
+      <w:r>
+        <w:rPr>
+          <w:lang w:val="en-GB"/>
+        </w:rPr>
+        <w:t>end product</w:t>
+      </w:r>
+      <w:proofErr w:type="gramEnd"/>
+      <w:r>
+        <w:rPr>
+          <w:lang w:val="en-GB"/>
+        </w:rPr>
+        <w:t xml:space="preserve"> of the simulation project and the goals it aims to achieve.</w:t>
       </w:r>
     </w:p>
     <w:p>
@@ -3038,9 +3207,17 @@
       </w:pPr>
       <w:r>
         <w:rPr>
-          <w:lang w:val="en-GB"/>
-        </w:rPr>
-        <w:t>Concepts, Definitions: Defines the key terms and elements used throughout the document.</w:t>
+          <w:b/>
+          <w:bCs/>
+          <w:lang w:val="en-GB"/>
+        </w:rPr>
+        <w:t>Concepts, Definitions</w:t>
+      </w:r>
+      <w:r>
+        <w:rPr>
+          <w:lang w:val="en-GB"/>
+        </w:rPr>
+        <w:t>: Defines the key terms and elements used throughout the document.</w:t>
       </w:r>
     </w:p>
     <w:p>
@@ -3057,9 +3234,17 @@
       </w:pPr>
       <w:r>
         <w:rPr>
-          <w:lang w:val="en-GB"/>
-        </w:rPr>
-        <w:t>Conceptual Model: Presents the objectives, assumptions, and components of the simulation model.</w:t>
+          <w:b/>
+          <w:bCs/>
+          <w:lang w:val="en-GB"/>
+        </w:rPr>
+        <w:t>Conceptual Model</w:t>
+      </w:r>
+      <w:r>
+        <w:rPr>
+          <w:lang w:val="en-GB"/>
+        </w:rPr>
+        <w:t>: Presents the objectives, assumptions, and components of the simulation model.</w:t>
       </w:r>
     </w:p>
     <w:p>
@@ -3107,6 +3292,7 @@
     <w:p>
       <w:pPr>
         <w:rPr>
+          <w:rFonts w:hint="eastAsia"/>
           <w:lang w:val="en-GB" w:eastAsia="zh-CN"/>
         </w:rPr>
       </w:pPr>
@@ -3114,7 +3300,7 @@
         <w:rPr>
           <w:lang w:val="en-GB" w:eastAsia="zh-CN"/>
         </w:rPr>
-        <w:t>The goal of this project is to simulate a modular car service point where users can customize their journey based on their specific needs. The simulation replicates five distinct service modules: a gas station, a car wash, a drying station, a repair shop, and a drive-through store.</w:t>
+        <w:t>The goal of this project is to simulate a modular car service point where users can customize their journey based on their specific needs. The simulation replicates five distinct service modules: a gas station, a car wash, a drying station, a store, and a cashier. The cashier acts as a unified point where all customers finalize their service process before leaving the system.</w:t>
       </w:r>
     </w:p>
     <w:p>
@@ -3128,6 +3314,26 @@
           <w:lang w:val="en-GB" w:eastAsia="zh-CN"/>
         </w:rPr>
         <w:t>Core features of the simulation include:</w:t>
+      </w:r>
+    </w:p>
+    <w:p>
+      <w:pPr>
+        <w:pStyle w:val="af"/>
+        <w:numPr>
+          <w:ilvl w:val="0"/>
+          <w:numId w:val="32"/>
+        </w:numPr>
+        <w:ind w:firstLineChars="0"/>
+        <w:rPr>
+          <w:lang w:val="en-GB" w:eastAsia="zh-CN"/>
+        </w:rPr>
+      </w:pPr>
+      <w:r>
+        <w:rPr>
+          <w:rFonts w:hint="eastAsia"/>
+          <w:lang w:val="en-GB" w:eastAsia="zh-CN"/>
+        </w:rPr>
+        <w:t>Modular Service Selection: Users can choose any individual service. For example, some may only refuel, while others may opt for a car wash followed by drying.</w:t>
       </w:r>
     </w:p>
     <w:p>
@@ -3144,10 +3350,9 @@
       </w:pPr>
       <w:r>
         <w:rPr>
-          <w:rFonts w:hint="eastAsia"/>
           <w:lang w:val="en-GB" w:eastAsia="zh-CN"/>
         </w:rPr>
-        <w:t>Modular Service Selection: Users can choose any individual service. For example, some may only refuel, while others may opt for a car wash followed by drying.</w:t>
+        <w:t>Unified Exit Point: All services culminate at the cashier module, ensuring an organized flow and a clear endpoint for the simulation.</w:t>
       </w:r>
     </w:p>
     <w:p>
@@ -3167,7 +3372,21 @@
           <w:rFonts w:hint="eastAsia"/>
           <w:lang w:val="en-GB" w:eastAsia="zh-CN"/>
         </w:rPr>
-        <w:t>Flexible Exit Options: After completing a service, users can directly leave the service point or proceed to another service module.</w:t>
+        <w:t>Realistic Constraint: Some dependencies exist, such as the drying station being accessible only after the car wash.</w:t>
+      </w:r>
+    </w:p>
+    <w:p>
+      <w:pPr>
+        <w:rPr>
+          <w:lang w:val="en-GB" w:eastAsia="zh-CN"/>
+        </w:rPr>
+      </w:pPr>
+      <w:r>
+        <w:rPr>
+          <w:rFonts w:hint="eastAsia"/>
+          <w:lang w:val="en-GB" w:eastAsia="zh-CN"/>
+        </w:rPr>
+        <w:t>Service Modules Overview:</w:t>
       </w:r>
     </w:p>
     <w:p>
@@ -3187,7 +3406,20 @@
           <w:rFonts w:hint="eastAsia"/>
           <w:lang w:val="en-GB" w:eastAsia="zh-CN"/>
         </w:rPr>
-        <w:t>Realistic Constraint: Some dependencies exist, such as the drying station being accessible only after the car wash.</w:t>
+        <w:t xml:space="preserve">Gas Station: Offers fast </w:t>
+      </w:r>
+      <w:r>
+        <w:rPr>
+          <w:lang w:val="en-GB" w:eastAsia="zh-CN"/>
+        </w:rPr>
+        <w:t>refuelling</w:t>
+      </w:r>
+      <w:r>
+        <w:rPr>
+          <w:rFonts w:hint="eastAsia"/>
+          <w:lang w:val="en-GB" w:eastAsia="zh-CN"/>
+        </w:rPr>
+        <w:t xml:space="preserve"> services.</w:t>
       </w:r>
     </w:p>
     <w:p>
@@ -3207,7 +3439,7 @@
           <w:rFonts w:hint="eastAsia"/>
           <w:lang w:val="en-GB" w:eastAsia="zh-CN"/>
         </w:rPr>
-        <w:t>Service Modules Overview:</w:t>
+        <w:t>Car Wash: Includes automated vehicle washing.</w:t>
       </w:r>
     </w:p>
     <w:p>
@@ -3219,15 +3451,16 @@
         </w:numPr>
         <w:ind w:firstLineChars="0"/>
         <w:rPr>
-          <w:lang w:val="en-GB" w:eastAsia="zh-CN"/>
-        </w:rPr>
-      </w:pPr>
-      <w:r>
-        <w:rPr>
           <w:rFonts w:hint="eastAsia"/>
           <w:lang w:val="en-GB" w:eastAsia="zh-CN"/>
         </w:rPr>
-        <w:t>Gas Station: Offers fast refueling services.</w:t>
+      </w:pPr>
+      <w:r>
+        <w:rPr>
+          <w:rFonts w:hint="eastAsia"/>
+          <w:lang w:val="en-GB" w:eastAsia="zh-CN"/>
+        </w:rPr>
+        <w:t>Drying Station: Optional service that follows a car wash.</w:t>
       </w:r>
     </w:p>
     <w:p>
@@ -3247,7 +3480,7 @@
           <w:rFonts w:hint="eastAsia"/>
           <w:lang w:val="en-GB" w:eastAsia="zh-CN"/>
         </w:rPr>
-        <w:t>Car Wash: Includes automated vehicle washing.</w:t>
+        <w:t>Drive-through Store / Drive-through: Allows customers to purchase items quickly without leaving their car.</w:t>
       </w:r>
     </w:p>
     <w:p>
@@ -3264,63 +3497,45 @@
       </w:pPr>
       <w:r>
         <w:rPr>
+          <w:lang w:val="en-GB" w:eastAsia="zh-CN"/>
+        </w:rPr>
+        <w:t>C</w:t>
+      </w:r>
+      <w:r>
+        <w:rPr>
           <w:rFonts w:hint="eastAsia"/>
           <w:lang w:val="en-GB" w:eastAsia="zh-CN"/>
         </w:rPr>
-        <w:t>Drying Station: Optional service that follows a car wash.</w:t>
-      </w:r>
-    </w:p>
-    <w:p>
-      <w:pPr>
-        <w:pStyle w:val="af"/>
-        <w:numPr>
-          <w:ilvl w:val="0"/>
-          <w:numId w:val="29"/>
-        </w:numPr>
-        <w:ind w:firstLineChars="0"/>
+        <w:t>ashier: A unified exit point for all customers to finalize their chosen services.</w:t>
+      </w:r>
+    </w:p>
+    <w:p>
+      <w:pPr>
         <w:rPr>
           <w:lang w:val="en-GB" w:eastAsia="zh-CN"/>
         </w:rPr>
       </w:pPr>
       <w:r>
+        <w:rPr>
+          <w:lang w:val="en-GB" w:eastAsia="zh-CN"/>
+        </w:rPr>
+        <w:t>The simulation aims to provide insights into operational efficiency, customer satisfaction, and optimal service layouts. It also serves as a testing ground for various scenarios, such as peak service times, queue management, and resource allocation.</w:t>
+      </w:r>
+    </w:p>
+    <w:p>
+      <w:pPr>
+        <w:spacing w:line="240" w:lineRule="auto"/>
+        <w:jc w:val="left"/>
         <w:rPr>
           <w:rFonts w:hint="eastAsia"/>
           <w:lang w:val="en-GB" w:eastAsia="zh-CN"/>
         </w:rPr>
-        <w:t xml:space="preserve">Repair Shop: Handles minor vehicle repairs and maintenance. </w:t>
-      </w:r>
-    </w:p>
-    <w:p>
-      <w:pPr>
-        <w:pStyle w:val="af"/>
-        <w:numPr>
-          <w:ilvl w:val="0"/>
-          <w:numId w:val="29"/>
-        </w:numPr>
-        <w:ind w:firstLineChars="0"/>
+      </w:pPr>
+      <w:r>
         <w:rPr>
           <w:lang w:val="en-GB" w:eastAsia="zh-CN"/>
         </w:rPr>
-      </w:pPr>
-      <w:r>
-        <w:rPr>
-          <w:rFonts w:hint="eastAsia"/>
-          <w:lang w:val="en-GB" w:eastAsia="zh-CN"/>
-        </w:rPr>
-        <w:t>Drive-through Store / Drive-through: Allows customers to purchase items quickly without leaving their car.</w:t>
-      </w:r>
-    </w:p>
-    <w:p>
-      <w:pPr>
-        <w:rPr>
-          <w:lang w:val="en-GB" w:eastAsia="zh-CN"/>
-        </w:rPr>
-      </w:pPr>
-      <w:r>
-        <w:rPr>
-          <w:lang w:val="en-GB" w:eastAsia="zh-CN"/>
-        </w:rPr>
-        <w:t>The simulation aims to provide insights into operational efficiency, customer satisfaction, and optimal service layouts. It also serves as a testing ground for various scenarios, such as peak service times, queue management, and resource allocation.</w:t>
+        <w:br w:type="page"/>
       </w:r>
     </w:p>
     <w:p>
@@ -3329,6 +3544,7 @@
       </w:pPr>
       <w:bookmarkStart w:id="2" w:name="_Toc150275669"/>
       <w:r>
+        <w:lastRenderedPageBreak/>
         <w:t>Concepts, definitions</w:t>
       </w:r>
       <w:bookmarkEnd w:id="2"/>
@@ -3413,14 +3629,20 @@
         <w:rPr>
           <w:lang w:val="en-GB"/>
         </w:rPr>
-        <w:t>A location offering specific car-related services. The simulated service point includes five distinct modules: gas station, car wash, drying station, repair shop, and drive-</w:t>
-      </w:r>
-      <w:r>
-        <w:rPr>
-          <w:lang w:val="en-GB"/>
-        </w:rPr>
-        <w:lastRenderedPageBreak/>
-        <w:t>through store. Each module functions independently but allows sequential interactions.</w:t>
+        <w:t>A location offering specific car-related services. The simulated service point includes five distinct modules: gas station, car wash, drying station, drive-through store</w:t>
+      </w:r>
+      <w:r>
+        <w:rPr>
+          <w:rFonts w:hint="eastAsia"/>
+          <w:lang w:val="en-GB" w:eastAsia="zh-CN"/>
+        </w:rPr>
+        <w:t xml:space="preserve"> and cashier</w:t>
+      </w:r>
+      <w:r>
+        <w:rPr>
+          <w:lang w:val="en-GB"/>
+        </w:rPr>
+        <w:t>. Each module functions independently but allows sequential interactions.</w:t>
       </w:r>
     </w:p>
     <w:p>
@@ -3522,7 +3744,21 @@
         <w:rPr>
           <w:lang w:val="en-GB"/>
         </w:rPr>
-        <w:t>The time taken for a service module to complete a customer's request. This may vary depending on the service type and simulation parameters, often modeled using probability distributions such as exponential or normal distributions.</w:t>
+        <w:t xml:space="preserve">The time taken for a service module to complete a customer's request. This may vary depending on the service type and simulation parameters, often </w:t>
+      </w:r>
+      <w:proofErr w:type="spellStart"/>
+      <w:r>
+        <w:rPr>
+          <w:lang w:val="en-GB"/>
+        </w:rPr>
+        <w:t>modeled</w:t>
+      </w:r>
+      <w:proofErr w:type="spellEnd"/>
+      <w:r>
+        <w:rPr>
+          <w:lang w:val="en-GB"/>
+        </w:rPr>
+        <w:t xml:space="preserve"> using probability distributions such as exponential or normal distributions.</w:t>
       </w:r>
     </w:p>
     <w:p>
@@ -3644,48 +3880,7 @@
           <w:rFonts w:hint="eastAsia"/>
           <w:lang w:val="en-GB"/>
         </w:rPr>
-        <w:t>Balking</w:t>
-      </w:r>
-    </w:p>
-    <w:p>
-      <w:pPr>
-        <w:ind w:firstLine="440"/>
-        <w:rPr>
-          <w:lang w:val="en-GB"/>
-        </w:rPr>
-      </w:pPr>
-      <w:r>
-        <w:rPr>
-          <w:lang w:val="en-GB"/>
-        </w:rPr>
-        <w:t>A situation where a customer chooses not to join a queue because it is too long.</w:t>
-      </w:r>
-    </w:p>
-    <w:p>
-      <w:pPr>
-        <w:pStyle w:val="af"/>
-        <w:numPr>
-          <w:ilvl w:val="0"/>
-          <w:numId w:val="30"/>
-        </w:numPr>
-        <w:ind w:firstLineChars="0"/>
-        <w:rPr>
-          <w:lang w:val="en-GB"/>
-        </w:rPr>
-      </w:pPr>
-      <w:r>
-        <w:rPr>
-          <w:rFonts w:hint="eastAsia"/>
-          <w:lang w:val="en-GB" w:eastAsia="zh-CN"/>
-        </w:rPr>
-        <w:t>R</w:t>
-      </w:r>
-      <w:r>
-        <w:rPr>
-          <w:rFonts w:hint="eastAsia"/>
-          <w:lang w:val="en-GB"/>
-        </w:rPr>
-        <w:t>eneging</w:t>
+        <w:t>System State</w:t>
       </w:r>
     </w:p>
     <w:p>
@@ -3699,40 +3894,7 @@
         <w:rPr>
           <w:lang w:val="en-GB"/>
         </w:rPr>
-        <w:t>A situation where a customer leaves a queue after joining, usually due to excessive waiting time.</w:t>
-      </w:r>
-    </w:p>
-    <w:p>
-      <w:pPr>
-        <w:pStyle w:val="af"/>
-        <w:numPr>
-          <w:ilvl w:val="0"/>
-          <w:numId w:val="30"/>
-        </w:numPr>
-        <w:ind w:firstLineChars="0"/>
-        <w:rPr>
-          <w:lang w:val="en-GB"/>
-        </w:rPr>
-      </w:pPr>
-      <w:r>
-        <w:rPr>
-          <w:rFonts w:hint="eastAsia"/>
-          <w:lang w:val="en-GB"/>
-        </w:rPr>
-        <w:t>System State</w:t>
-      </w:r>
-    </w:p>
-    <w:p>
-      <w:pPr>
-        <w:ind w:left="440"/>
-        <w:rPr>
-          <w:lang w:val="en-GB"/>
-        </w:rPr>
-      </w:pPr>
-      <w:r>
-        <w:rPr>
-          <w:lang w:val="en-GB"/>
-        </w:rPr>
+        <w:lastRenderedPageBreak/>
         <w:t>A snapshot of the system at any given time, including the number of customers in queues, the status of each service module (idle or busy), and ongoing service times.</w:t>
       </w:r>
     </w:p>
@@ -3764,7 +3926,6 @@
           <w:bCs/>
           <w:lang w:val="en-GB"/>
         </w:rPr>
-        <w:lastRenderedPageBreak/>
         <w:t>Key Definitions</w:t>
       </w:r>
     </w:p>
@@ -4033,7 +4194,19 @@
         <w:rPr>
           <w:lang w:val="en-GB" w:eastAsia="zh-CN"/>
         </w:rPr>
-        <w:t>The main objective of this simulation is to model the operations of a car service point, where users can select from five service modules: a gas station, car wash, drying station, repair shop, and a drive-through store. The goal is to analyze the system's performance, optimize service time, and improve customer satisfaction by simulating various scenarios such as varying customer arrival rates, queue lengths, and service times.</w:t>
+        <w:t xml:space="preserve">The main objective of this simulation is to model the operations of a car service point, where users can select from five service modules: a gas station, car wash, drying station, store, and cashier. The goal is to </w:t>
+      </w:r>
+      <w:r>
+        <w:rPr>
+          <w:lang w:val="en-GB" w:eastAsia="zh-CN"/>
+        </w:rPr>
+        <w:t>analyse</w:t>
+      </w:r>
+      <w:r>
+        <w:rPr>
+          <w:lang w:val="en-GB" w:eastAsia="zh-CN"/>
+        </w:rPr>
+        <w:t xml:space="preserve"> queue dynamics, optimize service time, and improve customer satisfaction by simulating various scenarios such as varying customer arrival rates, queue lengths, and service times.</w:t>
       </w:r>
     </w:p>
     <w:p>
@@ -4268,9 +4441,10 @@
       </w:pPr>
       <w:r>
         <w:rPr>
+          <w:rFonts w:hint="eastAsia"/>
           <w:lang w:val="en-GB" w:eastAsia="zh-CN"/>
         </w:rPr>
-        <w:t>Customer Satisfaction: A metric based on waiting times and service quality, which is crucial for optimizing the system.</w:t>
+        <w:t>Service Time: average service time in the service point.</w:t>
       </w:r>
     </w:p>
     <w:p>
@@ -4318,6 +4492,32 @@
           <w:lang w:val="en-GB"/>
         </w:rPr>
         <w:t>The limits of the model:</w:t>
+      </w:r>
+    </w:p>
+    <w:p>
+      <w:pPr>
+        <w:rPr>
+          <w:lang w:val="en-GB" w:eastAsia="zh-CN"/>
+        </w:rPr>
+      </w:pPr>
+      <w:r>
+        <w:rPr>
+          <w:lang w:val="en-GB"/>
+        </w:rPr>
+        <w:t>The model focuses on simulating customer interactions with the five service modules—gas station, car wash, drying station, drive-through store</w:t>
+      </w:r>
+      <w:r>
+        <w:rPr>
+          <w:rFonts w:hint="eastAsia"/>
+          <w:lang w:val="en-GB" w:eastAsia="zh-CN"/>
+        </w:rPr>
+        <w:t xml:space="preserve"> and cashier</w:t>
+      </w:r>
+      <w:r>
+        <w:rPr>
+          <w:lang w:val="en-GB"/>
+        </w:rPr>
+        <w:t>. It does not account for certain real-world issues such as:</w:t>
       </w:r>
     </w:p>
     <w:p>
@@ -4329,14 +4529,14 @@
         </w:numPr>
         <w:ind w:firstLineChars="0"/>
         <w:rPr>
-          <w:lang w:val="en-GB" w:eastAsia="zh-CN"/>
-        </w:rPr>
-      </w:pPr>
-      <w:r>
-        <w:rPr>
-          <w:lang w:val="en-GB"/>
-        </w:rPr>
-        <w:t>The model focuses on simulating customer interactions with the five service modules—gas station, car wash, drying station, repair shop, and drive-through store. It does not account for certain real-world issues such as:</w:t>
+          <w:lang w:val="en-GB"/>
+        </w:rPr>
+      </w:pPr>
+      <w:r>
+        <w:rPr>
+          <w:lang w:val="en-GB"/>
+        </w:rPr>
+        <w:t>Staffing and resource allocation: The model does not simulate the effect of having insufficient staff or resources in certain modules, which could affect the speed and quality of service.</w:t>
       </w:r>
     </w:p>
     <w:p>
@@ -4355,7 +4555,7 @@
         <w:rPr>
           <w:lang w:val="en-GB"/>
         </w:rPr>
-        <w:t>Staffing and resource allocation: The model does not simulate the effect of having insufficient staff or resources in certain modules, which could affect the speed and quality of service.</w:t>
+        <w:t>Traffic flow and parking: The movement of cars within the service point area (e.g., how they park or how traffic congestion affects service time) is not included in the model.</w:t>
       </w:r>
     </w:p>
     <w:p>
@@ -4374,7 +4574,7 @@
         <w:rPr>
           <w:lang w:val="en-GB"/>
         </w:rPr>
-        <w:t>Traffic flow and parking: The movement of cars within the service point area (e.g., how they park or how traffic congestion affects service time) is not included in the model.</w:t>
+        <w:t>Real-world interruptions: Events like machine breakdowns, customer complaints, or external factors (e.g., weather) that could delay or stop services are not simulated.</w:t>
       </w:r>
     </w:p>
     <w:p>
@@ -4393,7 +4593,32 @@
         <w:rPr>
           <w:lang w:val="en-GB"/>
         </w:rPr>
-        <w:t>Real-world interruptions: Events like machine breakdowns, customer complaints, or external factors (e.g., weather) that could delay or stop services are not simulated.</w:t>
+        <w:t>Environmental and safety factors: Real-world safety regulations, such as safety measures at the car wash</w:t>
+      </w:r>
+      <w:r>
+        <w:rPr>
+          <w:rFonts w:hint="eastAsia"/>
+          <w:lang w:val="en-GB" w:eastAsia="zh-CN"/>
+        </w:rPr>
+        <w:t xml:space="preserve"> or drying station</w:t>
+      </w:r>
+      <w:r>
+        <w:rPr>
+          <w:lang w:val="en-GB"/>
+        </w:rPr>
+        <w:t xml:space="preserve">, are not </w:t>
+      </w:r>
+      <w:r>
+        <w:rPr>
+          <w:lang w:val="en-GB"/>
+        </w:rPr>
+        <w:t>modelled</w:t>
+      </w:r>
+      <w:r>
+        <w:rPr>
+          <w:lang w:val="en-GB"/>
+        </w:rPr>
+        <w:t>.</w:t>
       </w:r>
     </w:p>
     <w:p>
@@ -4412,7 +4637,27 @@
         <w:rPr>
           <w:lang w:val="en-GB"/>
         </w:rPr>
-        <w:t>Environmental and safety factors: Real-world safety regulations, such as safety measures at the repair shop or car wash, are not modeled.</w:t>
+        <w:t>No monetary transactions: The project does not include real-world monetary transactions, which means the model cannot simulate overall revenue or financial performance.</w:t>
+      </w:r>
+    </w:p>
+    <w:p>
+      <w:pPr>
+        <w:pStyle w:val="af"/>
+        <w:numPr>
+          <w:ilvl w:val="0"/>
+          <w:numId w:val="24"/>
+        </w:numPr>
+        <w:ind w:firstLineChars="0"/>
+        <w:rPr>
+          <w:rFonts w:hint="eastAsia"/>
+          <w:lang w:val="en-GB"/>
+        </w:rPr>
+      </w:pPr>
+      <w:r>
+        <w:rPr>
+          <w:lang w:val="en-GB"/>
+        </w:rPr>
+        <w:t>No direct customer satisfaction parameter: The model does not provide a direct metric for customer satisfaction based on factors like excessive waiting times, which limits its ability to suggest improvements to system users.</w:t>
       </w:r>
     </w:p>
     <w:p>
@@ -4430,6 +4675,19 @@
           <w:lang w:val="en-GB"/>
         </w:rPr>
         <w:t>Model detail:</w:t>
+      </w:r>
+    </w:p>
+    <w:p>
+      <w:pPr>
+        <w:rPr>
+          <w:lang w:val="en-GB" w:eastAsia="zh-CN"/>
+        </w:rPr>
+      </w:pPr>
+      <w:r>
+        <w:rPr>
+          <w:lang w:val="en-GB"/>
+        </w:rPr>
+        <w:t>The model is designed to reflect the core operations of the service point, but it simplifies real-world components for ease of simulation. For example:</w:t>
       </w:r>
     </w:p>
     <w:p>
@@ -4441,14 +4699,15 @@
         </w:numPr>
         <w:ind w:firstLineChars="0"/>
         <w:rPr>
-          <w:lang w:val="en-GB" w:eastAsia="zh-CN"/>
-        </w:rPr>
-      </w:pPr>
-      <w:r>
-        <w:rPr>
-          <w:lang w:val="en-GB"/>
-        </w:rPr>
-        <w:t>The model is designed to reflect the core operations of the service point, but it simplifies real-world components for ease of simulation. For example:</w:t>
+          <w:lang w:val="en-GB"/>
+        </w:rPr>
+      </w:pPr>
+      <w:r>
+        <w:rPr>
+          <w:lang w:val="en-GB"/>
+        </w:rPr>
+        <w:lastRenderedPageBreak/>
+        <w:t>Service time distributions: While real-world service times may vary due to various unpredictable factors, the model uses simplified probability distributions (e.g., exponential or normal distributions) to represent these times. This abstraction helps to simulate the flow without getting into the complexities of each individual service process.</w:t>
       </w:r>
     </w:p>
     <w:p>
@@ -4467,7 +4726,7 @@
         <w:rPr>
           <w:lang w:val="en-GB"/>
         </w:rPr>
-        <w:t>Service time distributions: While real-world service times may vary due to various unpredictable factors, the model uses simplified probability distributions (e.g., exponential or normal distributions) to represent these times. This abstraction helps to simulate the flow without getting into the complexities of each individual service process.</w:t>
+        <w:t>Queue management: The queue management system follows basic rules such as first-come, first-served (FCFS), whereas in reality, certain services may prioritize VIP customers or provide different queue systems (e.g., fast lanes).</w:t>
       </w:r>
     </w:p>
     <w:p>
@@ -4486,26 +4745,6 @@
         <w:rPr>
           <w:lang w:val="en-GB"/>
         </w:rPr>
-        <w:lastRenderedPageBreak/>
-        <w:t>Queue management: The queue management system follows basic rules such as first-come, first-served (FCFS), whereas in reality, certain services may prioritize VIP customers or provide different queue systems (e.g., fast lanes).</w:t>
-      </w:r>
-    </w:p>
-    <w:p>
-      <w:pPr>
-        <w:pStyle w:val="af"/>
-        <w:numPr>
-          <w:ilvl w:val="0"/>
-          <w:numId w:val="25"/>
-        </w:numPr>
-        <w:ind w:firstLineChars="0"/>
-        <w:rPr>
-          <w:lang w:val="en-GB"/>
-        </w:rPr>
-      </w:pPr>
-      <w:r>
-        <w:rPr>
-          <w:lang w:val="en-GB"/>
-        </w:rPr>
         <w:t>Service modules: Each service module is treated as a single unit with a fixed capacity, though in the real world, the service point may have additional complexities, such as variations in the number of service stations at peak times or during maintenance periods.</w:t>
       </w:r>
     </w:p>
@@ -4632,7 +4871,14 @@
         <w:rPr>
           <w:lang w:val="en-GB"/>
         </w:rPr>
-        <w:t>The following table provides a list of the main components that are included in the simulation model. Each component represents a distinct entity or process in the system. Note that this is a simplified model; real-world components such as clocks, events, and event lists are excluded for clarity.</w:t>
+        <w:t xml:space="preserve">The following table provides a list of the main components that are included in the simulation model. Each component represents a distinct entity or process in the system. </w:t>
+      </w:r>
+      <w:r>
+        <w:rPr>
+          <w:lang w:val="en-GB"/>
+        </w:rPr>
+        <w:lastRenderedPageBreak/>
+        <w:t>Note that this is a simplified model; real-world components such as clocks, events, and event lists are excluded for clarity.</w:t>
       </w:r>
     </w:p>
     <w:p>
@@ -4672,7 +4918,6 @@
                 <w:bCs/>
                 <w:lang w:val="en-GB"/>
               </w:rPr>
-              <w:lastRenderedPageBreak/>
               <w:t>Component</w:t>
             </w:r>
           </w:p>
@@ -4783,7 +5028,21 @@
               <w:rPr>
                 <w:lang w:val="en-GB"/>
               </w:rPr>
-              <w:t>Queue at gas pump, service time distribution (fueling time).</w:t>
+              <w:t>Queue at gas pump, service time distribution (</w:t>
+            </w:r>
+            <w:proofErr w:type="spellStart"/>
+            <w:r>
+              <w:rPr>
+                <w:lang w:val="en-GB"/>
+              </w:rPr>
+              <w:t>fueling</w:t>
+            </w:r>
+            <w:proofErr w:type="spellEnd"/>
+            <w:r>
+              <w:rPr>
+                <w:lang w:val="en-GB"/>
+              </w:rPr>
+              <w:t xml:space="preserve"> time).</w:t>
             </w:r>
           </w:p>
         </w:tc>
@@ -4890,48 +5149,6 @@
                 <w:rFonts w:eastAsiaTheme="minorEastAsia" w:hint="eastAsia"/>
                 <w:lang w:val="en-GB" w:eastAsia="zh-CN"/>
               </w:rPr>
-              <w:t>Repair Shop</w:t>
-            </w:r>
-          </w:p>
-        </w:tc>
-        <w:tc>
-          <w:tcPr>
-            <w:tcW w:w="6096" w:type="dxa"/>
-          </w:tcPr>
-          <w:p>
-            <w:pPr>
-              <w:pStyle w:val="leipteksti"/>
-              <w:rPr>
-                <w:lang w:val="en-GB"/>
-              </w:rPr>
-            </w:pPr>
-            <w:r>
-              <w:rPr>
-                <w:lang w:val="en-GB"/>
-              </w:rPr>
-              <w:t>Queue at repair station, service time distribution (repair time).</w:t>
-            </w:r>
-          </w:p>
-        </w:tc>
-      </w:tr>
-      <w:tr>
-        <w:tc>
-          <w:tcPr>
-            <w:tcW w:w="2263" w:type="dxa"/>
-          </w:tcPr>
-          <w:p>
-            <w:pPr>
-              <w:pStyle w:val="leipteksti"/>
-              <w:rPr>
-                <w:rFonts w:eastAsiaTheme="minorEastAsia"/>
-                <w:lang w:val="en-GB" w:eastAsia="zh-CN"/>
-              </w:rPr>
-            </w:pPr>
-            <w:r>
-              <w:rPr>
-                <w:rFonts w:eastAsiaTheme="minorEastAsia" w:hint="eastAsia"/>
-                <w:lang w:val="en-GB" w:eastAsia="zh-CN"/>
-              </w:rPr>
               <w:t>Drive-Through Store</w:t>
             </w:r>
           </w:p>
@@ -4993,7 +5210,21 @@
               <w:rPr>
                 <w:lang w:val="en-GB"/>
               </w:rPr>
-              <w:t>Infinite capacity by default, but can be limited for specific modules.</w:t>
+              <w:t xml:space="preserve">Infinite capacity by </w:t>
+            </w:r>
+            <w:proofErr w:type="gramStart"/>
+            <w:r>
+              <w:rPr>
+                <w:lang w:val="en-GB"/>
+              </w:rPr>
+              <w:t>default, but</w:t>
+            </w:r>
+            <w:proofErr w:type="gramEnd"/>
+            <w:r>
+              <w:rPr>
+                <w:lang w:val="en-GB"/>
+              </w:rPr>
+              <w:t xml:space="preserve"> can be limited for specific modules.</w:t>
             </w:r>
           </w:p>
         </w:tc>
@@ -5007,7 +5238,7 @@
             <w:pPr>
               <w:pStyle w:val="leipteksti"/>
               <w:rPr>
-                <w:rFonts w:eastAsiaTheme="minorEastAsia"/>
+                <w:rFonts w:eastAsiaTheme="minorEastAsia" w:hint="eastAsia"/>
                 <w:lang w:val="en-GB" w:eastAsia="zh-CN"/>
               </w:rPr>
             </w:pPr>
@@ -5016,7 +5247,7 @@
                 <w:rFonts w:eastAsiaTheme="minorEastAsia" w:hint="eastAsia"/>
                 <w:lang w:val="en-GB" w:eastAsia="zh-CN"/>
               </w:rPr>
-              <w:t>Service Point Exit</w:t>
+              <w:t>Cashier</w:t>
             </w:r>
           </w:p>
         </w:tc>
@@ -5028,14 +5259,16 @@
             <w:pPr>
               <w:pStyle w:val="leipteksti"/>
               <w:rPr>
-                <w:lang w:val="en-GB"/>
+                <w:rFonts w:eastAsiaTheme="minorEastAsia" w:hint="eastAsia"/>
+                <w:lang w:val="en-GB" w:eastAsia="zh-CN"/>
               </w:rPr>
             </w:pPr>
             <w:r>
               <w:rPr>
-                <w:lang w:val="en-GB"/>
+                <w:rFonts w:eastAsiaTheme="minorEastAsia" w:hint="eastAsia"/>
+                <w:lang w:val="en-GB" w:eastAsia="zh-CN"/>
               </w:rPr>
-              <w:t>No queue; customers exit after completing their service(s).</w:t>
+              <w:t>Final queue and exit point.</w:t>
             </w:r>
           </w:p>
         </w:tc>
@@ -5077,7 +5310,7 @@
       <w:pPr>
         <w:pStyle w:val="leipteksti"/>
         <w:rPr>
-          <w:rFonts w:eastAsiaTheme="minorEastAsia" w:hint="eastAsia"/>
+          <w:rFonts w:eastAsiaTheme="minorEastAsia"/>
           <w:lang w:eastAsia="zh-CN"/>
         </w:rPr>
       </w:pPr>
@@ -5097,34 +5330,52 @@
           <w:lang w:val="en-GB"/>
         </w:rPr>
       </w:pPr>
-      <w:r>
-        <w:rPr>
-          <w:rFonts w:eastAsiaTheme="minorEastAsia" w:hint="eastAsia"/>
+    </w:p>
+    <w:p>
+      <w:pPr>
+        <w:pStyle w:val="leipteksti"/>
+        <w:rPr>
+          <w:lang w:val="en-GB"/>
+        </w:rPr>
+      </w:pPr>
+    </w:p>
+    <w:p>
+      <w:pPr>
+        <w:pStyle w:val="leipteksti"/>
+        <w:rPr>
+          <w:lang w:val="en-GB"/>
+        </w:rPr>
+      </w:pPr>
+    </w:p>
+    <w:p>
+      <w:pPr>
+        <w:spacing w:line="240" w:lineRule="auto"/>
+        <w:jc w:val="left"/>
+        <w:rPr>
+          <w:rFonts w:eastAsiaTheme="minorHAnsi"/>
+          <w:lang w:val="en-GB"/>
+        </w:rPr>
+      </w:pPr>
+      <w:r>
+        <w:rPr>
+          <w:rFonts w:hint="eastAsia"/>
           <w:noProof/>
           <w:lang w:eastAsia="zh-CN"/>
         </w:rPr>
         <w:lastRenderedPageBreak/>
         <w:drawing>
-          <wp:anchor distT="0" distB="0" distL="114300" distR="114300" simplePos="0" relativeHeight="251663360" behindDoc="0" locked="0" layoutInCell="1" allowOverlap="1" wp14:anchorId="50872373" wp14:editId="0542E719">
+          <wp:anchor distT="0" distB="0" distL="114300" distR="114300" simplePos="0" relativeHeight="251663360" behindDoc="0" locked="0" layoutInCell="1" allowOverlap="1" wp14:anchorId="50872373" wp14:editId="06B41261">
             <wp:simplePos x="0" y="0"/>
             <wp:positionH relativeFrom="margin">
-              <wp:align>left</wp:align>
+              <wp:posOffset>-8890</wp:posOffset>
             </wp:positionH>
             <wp:positionV relativeFrom="paragraph">
               <wp:posOffset>0</wp:posOffset>
             </wp:positionV>
-            <wp:extent cx="5400040" cy="5276215"/>
-            <wp:effectExtent l="0" t="0" r="0" b="635"/>
-            <wp:wrapThrough wrapText="bothSides">
-              <wp:wrapPolygon edited="0">
-                <wp:start x="0" y="0"/>
-                <wp:lineTo x="0" y="21525"/>
-                <wp:lineTo x="21488" y="21525"/>
-                <wp:lineTo x="21488" y="0"/>
-                <wp:lineTo x="0" y="0"/>
-              </wp:wrapPolygon>
-            </wp:wrapThrough>
-            <wp:docPr id="382422353" name="图片 3" descr="图示&#10;&#10;描述已自动生成"/>
+            <wp:extent cx="5400040" cy="3137535"/>
+            <wp:effectExtent l="0" t="0" r="0" b="5715"/>
+            <wp:wrapTopAndBottom/>
+            <wp:docPr id="382422353" name="图片 3"/>
             <wp:cNvGraphicFramePr>
               <a:graphicFrameLocks xmlns:a="http://schemas.openxmlformats.org/drawingml/2006/main" noChangeAspect="1"/>
             </wp:cNvGraphicFramePr>
@@ -5132,11 +5383,11 @@
               <a:graphicData uri="http://schemas.openxmlformats.org/drawingml/2006/picture">
                 <pic:pic xmlns:pic="http://schemas.openxmlformats.org/drawingml/2006/picture">
                   <pic:nvPicPr>
-                    <pic:cNvPr id="382422353" name="图片 3" descr="图示&#10;&#10;描述已自动生成"/>
+                    <pic:cNvPr id="382422353" name="图片 3"/>
                     <pic:cNvPicPr/>
                   </pic:nvPicPr>
                   <pic:blipFill>
-                    <a:blip r:embed="rId26">
+                    <a:blip r:embed="rId26" cstate="print">
                       <a:extLst>
                         <a:ext uri="{28A0092B-C50C-407E-A947-70E740481C1C}">
                           <a14:useLocalDpi xmlns:a14="http://schemas.microsoft.com/office/drawing/2010/main" val="0"/>
@@ -5150,7 +5401,7 @@
                   <pic:spPr>
                     <a:xfrm>
                       <a:off x="0" y="0"/>
-                      <a:ext cx="5400040" cy="5276215"/>
+                      <a:ext cx="5400040" cy="3137535"/>
                     </a:xfrm>
                     <a:prstGeom prst="rect">
                       <a:avLst/>
@@ -5159,35 +5410,12 @@
                 </pic:pic>
               </a:graphicData>
             </a:graphic>
+            <wp14:sizeRelV relativeFrom="margin">
+              <wp14:pctHeight>0</wp14:pctHeight>
+            </wp14:sizeRelV>
           </wp:anchor>
         </w:drawing>
       </w:r>
-    </w:p>
-    <w:p>
-      <w:pPr>
-        <w:pStyle w:val="leipteksti"/>
-        <w:rPr>
-          <w:lang w:val="en-GB"/>
-        </w:rPr>
-      </w:pPr>
-    </w:p>
-    <w:p>
-      <w:pPr>
-        <w:pStyle w:val="leipteksti"/>
-        <w:rPr>
-          <w:lang w:val="en-GB"/>
-        </w:rPr>
-      </w:pPr>
-    </w:p>
-    <w:p>
-      <w:pPr>
-        <w:spacing w:line="240" w:lineRule="auto"/>
-        <w:jc w:val="left"/>
-        <w:rPr>
-          <w:rFonts w:eastAsiaTheme="minorHAnsi"/>
-          <w:lang w:val="en-GB"/>
-        </w:rPr>
-      </w:pPr>
       <w:r>
         <w:rPr>
           <w:rFonts w:eastAsiaTheme="minorHAnsi"/>
@@ -5240,7 +5468,21 @@
         <w:rPr>
           <w:lang w:val="en-GB"/>
         </w:rPr>
-        <w:t>sed (exernal APIs)</w:t>
+        <w:t>sed (</w:t>
+      </w:r>
+      <w:proofErr w:type="spellStart"/>
+      <w:r>
+        <w:rPr>
+          <w:lang w:val="en-GB"/>
+        </w:rPr>
+        <w:t>exernal</w:t>
+      </w:r>
+      <w:proofErr w:type="spellEnd"/>
+      <w:r>
+        <w:rPr>
+          <w:lang w:val="en-GB"/>
+        </w:rPr>
+        <w:t xml:space="preserve"> APIs)</w:t>
       </w:r>
       <w:bookmarkEnd w:id="13"/>
     </w:p>
@@ -6047,6 +6289,119 @@
     </w:lvl>
   </w:abstractNum>
   <w:abstractNum w:abstractNumId="2" w15:restartNumberingAfterBreak="0">
+    <w:nsid w:val="06C44293"/>
+    <w:multiLevelType w:val="hybridMultilevel"/>
+    <w:tmpl w:val="580C198A"/>
+    <w:lvl w:ilvl="0" w:tplc="281E7082">
+      <w:start w:val="1"/>
+      <w:numFmt w:val="bullet"/>
+      <w:lvlText w:val="•"/>
+      <w:lvlJc w:val="left"/>
+      <w:pPr>
+        <w:ind w:left="440" w:hanging="440"/>
+      </w:pPr>
+      <w:rPr>
+        <w:rFonts w:ascii="宋体" w:eastAsia="宋体" w:hAnsi="宋体" w:cstheme="minorBidi" w:hint="eastAsia"/>
+      </w:rPr>
+    </w:lvl>
+    <w:lvl w:ilvl="1" w:tplc="04090003" w:tentative="1">
+      <w:start w:val="1"/>
+      <w:numFmt w:val="bullet"/>
+      <w:lvlText w:val=""/>
+      <w:lvlJc w:val="left"/>
+      <w:pPr>
+        <w:ind w:left="880" w:hanging="440"/>
+      </w:pPr>
+      <w:rPr>
+        <w:rFonts w:ascii="Wingdings" w:hAnsi="Wingdings" w:hint="default"/>
+      </w:rPr>
+    </w:lvl>
+    <w:lvl w:ilvl="2" w:tplc="04090005" w:tentative="1">
+      <w:start w:val="1"/>
+      <w:numFmt w:val="bullet"/>
+      <w:lvlText w:val=""/>
+      <w:lvlJc w:val="left"/>
+      <w:pPr>
+        <w:ind w:left="1320" w:hanging="440"/>
+      </w:pPr>
+      <w:rPr>
+        <w:rFonts w:ascii="Wingdings" w:hAnsi="Wingdings" w:hint="default"/>
+      </w:rPr>
+    </w:lvl>
+    <w:lvl w:ilvl="3" w:tplc="04090001" w:tentative="1">
+      <w:start w:val="1"/>
+      <w:numFmt w:val="bullet"/>
+      <w:lvlText w:val=""/>
+      <w:lvlJc w:val="left"/>
+      <w:pPr>
+        <w:ind w:left="1760" w:hanging="440"/>
+      </w:pPr>
+      <w:rPr>
+        <w:rFonts w:ascii="Wingdings" w:hAnsi="Wingdings" w:hint="default"/>
+      </w:rPr>
+    </w:lvl>
+    <w:lvl w:ilvl="4" w:tplc="04090003" w:tentative="1">
+      <w:start w:val="1"/>
+      <w:numFmt w:val="bullet"/>
+      <w:lvlText w:val=""/>
+      <w:lvlJc w:val="left"/>
+      <w:pPr>
+        <w:ind w:left="2200" w:hanging="440"/>
+      </w:pPr>
+      <w:rPr>
+        <w:rFonts w:ascii="Wingdings" w:hAnsi="Wingdings" w:hint="default"/>
+      </w:rPr>
+    </w:lvl>
+    <w:lvl w:ilvl="5" w:tplc="04090005" w:tentative="1">
+      <w:start w:val="1"/>
+      <w:numFmt w:val="bullet"/>
+      <w:lvlText w:val=""/>
+      <w:lvlJc w:val="left"/>
+      <w:pPr>
+        <w:ind w:left="2640" w:hanging="440"/>
+      </w:pPr>
+      <w:rPr>
+        <w:rFonts w:ascii="Wingdings" w:hAnsi="Wingdings" w:hint="default"/>
+      </w:rPr>
+    </w:lvl>
+    <w:lvl w:ilvl="6" w:tplc="04090001" w:tentative="1">
+      <w:start w:val="1"/>
+      <w:numFmt w:val="bullet"/>
+      <w:lvlText w:val=""/>
+      <w:lvlJc w:val="left"/>
+      <w:pPr>
+        <w:ind w:left="3080" w:hanging="440"/>
+      </w:pPr>
+      <w:rPr>
+        <w:rFonts w:ascii="Wingdings" w:hAnsi="Wingdings" w:hint="default"/>
+      </w:rPr>
+    </w:lvl>
+    <w:lvl w:ilvl="7" w:tplc="04090003" w:tentative="1">
+      <w:start w:val="1"/>
+      <w:numFmt w:val="bullet"/>
+      <w:lvlText w:val=""/>
+      <w:lvlJc w:val="left"/>
+      <w:pPr>
+        <w:ind w:left="3520" w:hanging="440"/>
+      </w:pPr>
+      <w:rPr>
+        <w:rFonts w:ascii="Wingdings" w:hAnsi="Wingdings" w:hint="default"/>
+      </w:rPr>
+    </w:lvl>
+    <w:lvl w:ilvl="8" w:tplc="04090005" w:tentative="1">
+      <w:start w:val="1"/>
+      <w:numFmt w:val="bullet"/>
+      <w:lvlText w:val=""/>
+      <w:lvlJc w:val="left"/>
+      <w:pPr>
+        <w:ind w:left="3960" w:hanging="440"/>
+      </w:pPr>
+      <w:rPr>
+        <w:rFonts w:ascii="Wingdings" w:hAnsi="Wingdings" w:hint="default"/>
+      </w:rPr>
+    </w:lvl>
+  </w:abstractNum>
+  <w:abstractNum w:abstractNumId="3" w15:restartNumberingAfterBreak="0">
     <w:nsid w:val="11F46377"/>
     <w:multiLevelType w:val="hybridMultilevel"/>
     <w:tmpl w:val="1D78EDEA"/>
@@ -6159,7 +6514,7 @@
       </w:rPr>
     </w:lvl>
   </w:abstractNum>
-  <w:abstractNum w:abstractNumId="3" w15:restartNumberingAfterBreak="0">
+  <w:abstractNum w:abstractNumId="4" w15:restartNumberingAfterBreak="0">
     <w:nsid w:val="130C6F34"/>
     <w:multiLevelType w:val="multilevel"/>
     <w:tmpl w:val="231652E8"/>
@@ -6254,7 +6609,7 @@
       </w:pPr>
     </w:lvl>
   </w:abstractNum>
-  <w:abstractNum w:abstractNumId="4" w15:restartNumberingAfterBreak="0">
+  <w:abstractNum w:abstractNumId="5" w15:restartNumberingAfterBreak="0">
     <w:nsid w:val="15447750"/>
     <w:multiLevelType w:val="hybridMultilevel"/>
     <w:tmpl w:val="15F23694"/>
@@ -6367,7 +6722,7 @@
       </w:rPr>
     </w:lvl>
   </w:abstractNum>
-  <w:abstractNum w:abstractNumId="5" w15:restartNumberingAfterBreak="0">
+  <w:abstractNum w:abstractNumId="6" w15:restartNumberingAfterBreak="0">
     <w:nsid w:val="18B16FFE"/>
     <w:multiLevelType w:val="hybridMultilevel"/>
     <w:tmpl w:val="2B8E5A1E"/>
@@ -6460,7 +6815,7 @@
       </w:pPr>
     </w:lvl>
   </w:abstractNum>
-  <w:abstractNum w:abstractNumId="6" w15:restartNumberingAfterBreak="0">
+  <w:abstractNum w:abstractNumId="7" w15:restartNumberingAfterBreak="0">
     <w:nsid w:val="1C8F5C89"/>
     <w:multiLevelType w:val="multilevel"/>
     <w:tmpl w:val="78828468"/>
@@ -6609,7 +6964,7 @@
       </w:rPr>
     </w:lvl>
   </w:abstractNum>
-  <w:abstractNum w:abstractNumId="7" w15:restartNumberingAfterBreak="0">
+  <w:abstractNum w:abstractNumId="8" w15:restartNumberingAfterBreak="0">
     <w:nsid w:val="1D7007B7"/>
     <w:multiLevelType w:val="hybridMultilevel"/>
     <w:tmpl w:val="399EE92E"/>
@@ -6722,7 +7077,7 @@
       </w:rPr>
     </w:lvl>
   </w:abstractNum>
-  <w:abstractNum w:abstractNumId="8" w15:restartNumberingAfterBreak="0">
+  <w:abstractNum w:abstractNumId="9" w15:restartNumberingAfterBreak="0">
     <w:nsid w:val="234B2A0C"/>
     <w:multiLevelType w:val="hybridMultilevel"/>
     <w:tmpl w:val="6DD64B6A"/>
@@ -6835,7 +7190,7 @@
       </w:rPr>
     </w:lvl>
   </w:abstractNum>
-  <w:abstractNum w:abstractNumId="9" w15:restartNumberingAfterBreak="0">
+  <w:abstractNum w:abstractNumId="10" w15:restartNumberingAfterBreak="0">
     <w:nsid w:val="23F3536A"/>
     <w:multiLevelType w:val="hybridMultilevel"/>
     <w:tmpl w:val="8C228844"/>
@@ -6948,7 +7303,7 @@
       </w:rPr>
     </w:lvl>
   </w:abstractNum>
-  <w:abstractNum w:abstractNumId="10" w15:restartNumberingAfterBreak="0">
+  <w:abstractNum w:abstractNumId="11" w15:restartNumberingAfterBreak="0">
     <w:nsid w:val="2BBF6E09"/>
     <w:multiLevelType w:val="hybridMultilevel"/>
     <w:tmpl w:val="1CAE975E"/>
@@ -7061,7 +7416,7 @@
       </w:rPr>
     </w:lvl>
   </w:abstractNum>
-  <w:abstractNum w:abstractNumId="11" w15:restartNumberingAfterBreak="0">
+  <w:abstractNum w:abstractNumId="12" w15:restartNumberingAfterBreak="0">
     <w:nsid w:val="2CD930A6"/>
     <w:multiLevelType w:val="hybridMultilevel"/>
     <w:tmpl w:val="164484CC"/>
@@ -7174,7 +7529,7 @@
       </w:rPr>
     </w:lvl>
   </w:abstractNum>
-  <w:abstractNum w:abstractNumId="12" w15:restartNumberingAfterBreak="0">
+  <w:abstractNum w:abstractNumId="13" w15:restartNumberingAfterBreak="0">
     <w:nsid w:val="301F572E"/>
     <w:multiLevelType w:val="hybridMultilevel"/>
     <w:tmpl w:val="7C9E4E40"/>
@@ -7287,7 +7642,7 @@
       </w:rPr>
     </w:lvl>
   </w:abstractNum>
-  <w:abstractNum w:abstractNumId="13" w15:restartNumberingAfterBreak="0">
+  <w:abstractNum w:abstractNumId="14" w15:restartNumberingAfterBreak="0">
     <w:nsid w:val="31BE159C"/>
     <w:multiLevelType w:val="hybridMultilevel"/>
     <w:tmpl w:val="8236D968"/>
@@ -7400,7 +7755,7 @@
       </w:rPr>
     </w:lvl>
   </w:abstractNum>
-  <w:abstractNum w:abstractNumId="14" w15:restartNumberingAfterBreak="0">
+  <w:abstractNum w:abstractNumId="15" w15:restartNumberingAfterBreak="0">
     <w:nsid w:val="33C72843"/>
     <w:multiLevelType w:val="hybridMultilevel"/>
     <w:tmpl w:val="ACDC21E8"/>
@@ -7513,7 +7868,7 @@
       </w:rPr>
     </w:lvl>
   </w:abstractNum>
-  <w:abstractNum w:abstractNumId="15" w15:restartNumberingAfterBreak="0">
+  <w:abstractNum w:abstractNumId="16" w15:restartNumberingAfterBreak="0">
     <w:nsid w:val="3528754E"/>
     <w:multiLevelType w:val="hybridMultilevel"/>
     <w:tmpl w:val="FAA63548"/>
@@ -7626,7 +7981,7 @@
       </w:rPr>
     </w:lvl>
   </w:abstractNum>
-  <w:abstractNum w:abstractNumId="16" w15:restartNumberingAfterBreak="0">
+  <w:abstractNum w:abstractNumId="17" w15:restartNumberingAfterBreak="0">
     <w:nsid w:val="3FCE0F0A"/>
     <w:multiLevelType w:val="hybridMultilevel"/>
     <w:tmpl w:val="ABFC6CB6"/>
@@ -7712,7 +8067,7 @@
       </w:pPr>
     </w:lvl>
   </w:abstractNum>
-  <w:abstractNum w:abstractNumId="17" w15:restartNumberingAfterBreak="0">
+  <w:abstractNum w:abstractNumId="18" w15:restartNumberingAfterBreak="0">
     <w:nsid w:val="41286B3F"/>
     <w:multiLevelType w:val="hybridMultilevel"/>
     <w:tmpl w:val="36C471C6"/>
@@ -7798,7 +8153,7 @@
       </w:pPr>
     </w:lvl>
   </w:abstractNum>
-  <w:abstractNum w:abstractNumId="18" w15:restartNumberingAfterBreak="0">
+  <w:abstractNum w:abstractNumId="19" w15:restartNumberingAfterBreak="0">
     <w:nsid w:val="46AE5060"/>
     <w:multiLevelType w:val="hybridMultilevel"/>
     <w:tmpl w:val="63D43E14"/>
@@ -7911,7 +8266,7 @@
       </w:rPr>
     </w:lvl>
   </w:abstractNum>
-  <w:abstractNum w:abstractNumId="19" w15:restartNumberingAfterBreak="0">
+  <w:abstractNum w:abstractNumId="20" w15:restartNumberingAfterBreak="0">
     <w:nsid w:val="46DF0E44"/>
     <w:multiLevelType w:val="hybridMultilevel"/>
     <w:tmpl w:val="011848A6"/>
@@ -8024,7 +8379,7 @@
       </w:rPr>
     </w:lvl>
   </w:abstractNum>
-  <w:abstractNum w:abstractNumId="20" w15:restartNumberingAfterBreak="0">
+  <w:abstractNum w:abstractNumId="21" w15:restartNumberingAfterBreak="0">
     <w:nsid w:val="47542B83"/>
     <w:multiLevelType w:val="hybridMultilevel"/>
     <w:tmpl w:val="219CD39A"/>
@@ -8114,7 +8469,7 @@
       </w:pPr>
     </w:lvl>
   </w:abstractNum>
-  <w:abstractNum w:abstractNumId="21" w15:restartNumberingAfterBreak="0">
+  <w:abstractNum w:abstractNumId="22" w15:restartNumberingAfterBreak="0">
     <w:nsid w:val="56E97BAB"/>
     <w:multiLevelType w:val="hybridMultilevel"/>
     <w:tmpl w:val="912CB7B8"/>
@@ -8200,7 +8555,7 @@
       </w:pPr>
     </w:lvl>
   </w:abstractNum>
-  <w:abstractNum w:abstractNumId="22" w15:restartNumberingAfterBreak="0">
+  <w:abstractNum w:abstractNumId="23" w15:restartNumberingAfterBreak="0">
     <w:nsid w:val="60766646"/>
     <w:multiLevelType w:val="hybridMultilevel"/>
     <w:tmpl w:val="CD26DD9A"/>
@@ -8286,7 +8641,7 @@
       </w:pPr>
     </w:lvl>
   </w:abstractNum>
-  <w:abstractNum w:abstractNumId="23" w15:restartNumberingAfterBreak="0">
+  <w:abstractNum w:abstractNumId="24" w15:restartNumberingAfterBreak="0">
     <w:nsid w:val="6A10258D"/>
     <w:multiLevelType w:val="hybridMultilevel"/>
     <w:tmpl w:val="9D74DC42"/>
@@ -8399,7 +8754,7 @@
       </w:rPr>
     </w:lvl>
   </w:abstractNum>
-  <w:abstractNum w:abstractNumId="24" w15:restartNumberingAfterBreak="0">
+  <w:abstractNum w:abstractNumId="25" w15:restartNumberingAfterBreak="0">
     <w:nsid w:val="6D5778AA"/>
     <w:multiLevelType w:val="hybridMultilevel"/>
     <w:tmpl w:val="C79EAB64"/>
@@ -8489,7 +8844,7 @@
       </w:pPr>
     </w:lvl>
   </w:abstractNum>
-  <w:abstractNum w:abstractNumId="25" w15:restartNumberingAfterBreak="0">
+  <w:abstractNum w:abstractNumId="26" w15:restartNumberingAfterBreak="0">
     <w:nsid w:val="6F06006A"/>
     <w:multiLevelType w:val="hybridMultilevel"/>
     <w:tmpl w:val="41968C0E"/>
@@ -8575,7 +8930,7 @@
       </w:pPr>
     </w:lvl>
   </w:abstractNum>
-  <w:abstractNum w:abstractNumId="26" w15:restartNumberingAfterBreak="0">
+  <w:abstractNum w:abstractNumId="27" w15:restartNumberingAfterBreak="0">
     <w:nsid w:val="76894A51"/>
     <w:multiLevelType w:val="hybridMultilevel"/>
     <w:tmpl w:val="E0E40F2E"/>
@@ -8688,7 +9043,7 @@
       </w:rPr>
     </w:lvl>
   </w:abstractNum>
-  <w:abstractNum w:abstractNumId="27" w15:restartNumberingAfterBreak="0">
+  <w:abstractNum w:abstractNumId="28" w15:restartNumberingAfterBreak="0">
     <w:nsid w:val="776B1559"/>
     <w:multiLevelType w:val="hybridMultilevel"/>
     <w:tmpl w:val="70F4D53C"/>
@@ -8801,7 +9156,7 @@
       </w:rPr>
     </w:lvl>
   </w:abstractNum>
-  <w:abstractNum w:abstractNumId="28" w15:restartNumberingAfterBreak="0">
+  <w:abstractNum w:abstractNumId="29" w15:restartNumberingAfterBreak="0">
     <w:nsid w:val="787032C7"/>
     <w:multiLevelType w:val="hybridMultilevel"/>
     <w:tmpl w:val="BEC41804"/>
@@ -8887,7 +9242,7 @@
       </w:pPr>
     </w:lvl>
   </w:abstractNum>
-  <w:abstractNum w:abstractNumId="29" w15:restartNumberingAfterBreak="0">
+  <w:abstractNum w:abstractNumId="30" w15:restartNumberingAfterBreak="0">
     <w:nsid w:val="7B06602F"/>
     <w:multiLevelType w:val="hybridMultilevel"/>
     <w:tmpl w:val="785616D6"/>
@@ -8973,7 +9328,7 @@
       </w:pPr>
     </w:lvl>
   </w:abstractNum>
-  <w:abstractNum w:abstractNumId="30" w15:restartNumberingAfterBreak="0">
+  <w:abstractNum w:abstractNumId="31" w15:restartNumberingAfterBreak="0">
     <w:nsid w:val="7BD904E1"/>
     <w:multiLevelType w:val="hybridMultilevel"/>
     <w:tmpl w:val="78C2442E"/>
@@ -9087,97 +9442,100 @@
     </w:lvl>
   </w:abstractNum>
   <w:num w:numId="1" w16cid:durableId="1080903447">
-    <w:abstractNumId w:val="3"/>
+    <w:abstractNumId w:val="4"/>
   </w:num>
   <w:num w:numId="2" w16cid:durableId="1887831467">
-    <w:abstractNumId w:val="20"/>
+    <w:abstractNumId w:val="21"/>
   </w:num>
   <w:num w:numId="3" w16cid:durableId="1783111920">
-    <w:abstractNumId w:val="24"/>
+    <w:abstractNumId w:val="25"/>
   </w:num>
   <w:num w:numId="4" w16cid:durableId="70741291">
-    <w:abstractNumId w:val="5"/>
+    <w:abstractNumId w:val="6"/>
   </w:num>
   <w:num w:numId="5" w16cid:durableId="2052531490">
     <w:abstractNumId w:val="0"/>
   </w:num>
   <w:num w:numId="6" w16cid:durableId="35005261">
-    <w:abstractNumId w:val="13"/>
+    <w:abstractNumId w:val="14"/>
   </w:num>
   <w:num w:numId="7" w16cid:durableId="1126310656">
-    <w:abstractNumId w:val="17"/>
+    <w:abstractNumId w:val="18"/>
   </w:num>
   <w:num w:numId="8" w16cid:durableId="13851772">
-    <w:abstractNumId w:val="6"/>
+    <w:abstractNumId w:val="7"/>
   </w:num>
   <w:num w:numId="9" w16cid:durableId="1820152104">
+    <w:abstractNumId w:val="12"/>
+  </w:num>
+  <w:num w:numId="10" w16cid:durableId="1675910725">
+    <w:abstractNumId w:val="31"/>
+  </w:num>
+  <w:num w:numId="11" w16cid:durableId="380522982">
     <w:abstractNumId w:val="11"/>
   </w:num>
-  <w:num w:numId="10" w16cid:durableId="1675910725">
-    <w:abstractNumId w:val="30"/>
-  </w:num>
-  <w:num w:numId="11" w16cid:durableId="380522982">
-    <w:abstractNumId w:val="10"/>
-  </w:num>
   <w:num w:numId="12" w16cid:durableId="1277831787">
-    <w:abstractNumId w:val="26"/>
+    <w:abstractNumId w:val="27"/>
   </w:num>
   <w:num w:numId="13" w16cid:durableId="1205825640">
     <w:abstractNumId w:val="1"/>
   </w:num>
   <w:num w:numId="14" w16cid:durableId="2132280384">
-    <w:abstractNumId w:val="25"/>
+    <w:abstractNumId w:val="26"/>
   </w:num>
   <w:num w:numId="15" w16cid:durableId="167258016">
+    <w:abstractNumId w:val="23"/>
+  </w:num>
+  <w:num w:numId="16" w16cid:durableId="2078277911">
+    <w:abstractNumId w:val="29"/>
+  </w:num>
+  <w:num w:numId="17" w16cid:durableId="561796379">
+    <w:abstractNumId w:val="17"/>
+  </w:num>
+  <w:num w:numId="18" w16cid:durableId="2034840012">
+    <w:abstractNumId w:val="5"/>
+  </w:num>
+  <w:num w:numId="19" w16cid:durableId="1247567721">
+    <w:abstractNumId w:val="28"/>
+  </w:num>
+  <w:num w:numId="20" w16cid:durableId="1841002098">
+    <w:abstractNumId w:val="15"/>
+  </w:num>
+  <w:num w:numId="21" w16cid:durableId="1369179279">
+    <w:abstractNumId w:val="9"/>
+  </w:num>
+  <w:num w:numId="22" w16cid:durableId="1902133573">
+    <w:abstractNumId w:val="20"/>
+  </w:num>
+  <w:num w:numId="23" w16cid:durableId="787747110">
+    <w:abstractNumId w:val="10"/>
+  </w:num>
+  <w:num w:numId="24" w16cid:durableId="103888472">
+    <w:abstractNumId w:val="8"/>
+  </w:num>
+  <w:num w:numId="25" w16cid:durableId="1090391591">
+    <w:abstractNumId w:val="13"/>
+  </w:num>
+  <w:num w:numId="26" w16cid:durableId="41057029">
+    <w:abstractNumId w:val="19"/>
+  </w:num>
+  <w:num w:numId="27" w16cid:durableId="2053845436">
+    <w:abstractNumId w:val="16"/>
+  </w:num>
+  <w:num w:numId="28" w16cid:durableId="2098742566">
+    <w:abstractNumId w:val="3"/>
+  </w:num>
+  <w:num w:numId="29" w16cid:durableId="73405480">
+    <w:abstractNumId w:val="24"/>
+  </w:num>
+  <w:num w:numId="30" w16cid:durableId="1842162573">
+    <w:abstractNumId w:val="30"/>
+  </w:num>
+  <w:num w:numId="31" w16cid:durableId="440809227">
     <w:abstractNumId w:val="22"/>
   </w:num>
-  <w:num w:numId="16" w16cid:durableId="2078277911">
-    <w:abstractNumId w:val="28"/>
-  </w:num>
-  <w:num w:numId="17" w16cid:durableId="561796379">
-    <w:abstractNumId w:val="16"/>
-  </w:num>
-  <w:num w:numId="18" w16cid:durableId="2034840012">
-    <w:abstractNumId w:val="4"/>
-  </w:num>
-  <w:num w:numId="19" w16cid:durableId="1247567721">
-    <w:abstractNumId w:val="27"/>
-  </w:num>
-  <w:num w:numId="20" w16cid:durableId="1841002098">
-    <w:abstractNumId w:val="14"/>
-  </w:num>
-  <w:num w:numId="21" w16cid:durableId="1369179279">
-    <w:abstractNumId w:val="8"/>
-  </w:num>
-  <w:num w:numId="22" w16cid:durableId="1902133573">
-    <w:abstractNumId w:val="19"/>
-  </w:num>
-  <w:num w:numId="23" w16cid:durableId="787747110">
-    <w:abstractNumId w:val="9"/>
-  </w:num>
-  <w:num w:numId="24" w16cid:durableId="103888472">
-    <w:abstractNumId w:val="7"/>
-  </w:num>
-  <w:num w:numId="25" w16cid:durableId="1090391591">
-    <w:abstractNumId w:val="12"/>
-  </w:num>
-  <w:num w:numId="26" w16cid:durableId="41057029">
-    <w:abstractNumId w:val="18"/>
-  </w:num>
-  <w:num w:numId="27" w16cid:durableId="2053845436">
-    <w:abstractNumId w:val="15"/>
-  </w:num>
-  <w:num w:numId="28" w16cid:durableId="2098742566">
+  <w:num w:numId="32" w16cid:durableId="1403066559">
     <w:abstractNumId w:val="2"/>
-  </w:num>
-  <w:num w:numId="29" w16cid:durableId="73405480">
-    <w:abstractNumId w:val="23"/>
-  </w:num>
-  <w:num w:numId="30" w16cid:durableId="1842162573">
-    <w:abstractNumId w:val="29"/>
-  </w:num>
-  <w:num w:numId="31" w16cid:durableId="440809227">
-    <w:abstractNumId w:val="21"/>
   </w:num>
 </w:numbering>
 </file>
@@ -10654,21 +11012,6 @@
 </file>
 
 <file path=customXml/item2.xml><?xml version="1.0" encoding="utf-8"?>
-<?mso-contentType ?>
-<FormTemplates xmlns="http://schemas.microsoft.com/sharepoint/v3/contenttype/forms">
-  <Display>DocumentLibraryForm</Display>
-  <Edit>DocumentLibraryForm</Edit>
-  <New>DocumentLibraryForm</New>
-</FormTemplates>
-</file>
-
-<file path=customXml/item3.xml><?xml version="1.0" encoding="utf-8"?>
-<p:properties xmlns:p="http://schemas.microsoft.com/office/2006/metadata/properties" xmlns:xsi="http://www.w3.org/2001/XMLSchema-instance" xmlns:pc="http://schemas.microsoft.com/office/infopath/2007/PartnerControls">
-  <documentManagement/>
-</p:properties>
-</file>
-
-<file path=customXml/item4.xml><?xml version="1.0" encoding="utf-8"?>
 <ct:contentTypeSchema xmlns:ct="http://schemas.microsoft.com/office/2006/metadata/contentType" xmlns:ma="http://schemas.microsoft.com/office/2006/metadata/properties/metaAttributes" ct:_="" ma:_="" ma:contentTypeName="Document" ma:contentTypeID="0x010100A80894A88A878F4981939C07FFE45295" ma:contentTypeVersion="12" ma:contentTypeDescription="Create a new document." ma:contentTypeScope="" ma:versionID="48c532917b92c18088482c531d3007d5">
   <xsd:schema xmlns:xsd="http://www.w3.org/2001/XMLSchema" xmlns:xs="http://www.w3.org/2001/XMLSchema" xmlns:p="http://schemas.microsoft.com/office/2006/metadata/properties" xmlns:ns3="fa1bec00-f89d-4504-bceb-2f42f114a5f7" xmlns:ns4="74eec4c8-d0f8-40b1-98c1-f5d0a3e9a93e" targetNamespace="http://schemas.microsoft.com/office/2006/metadata/properties" ma:root="true" ma:fieldsID="0d9527ad5d06bd4e3388d122f3bf0f36" ns3:_="" ns4:_="">
     <xsd:import namespace="fa1bec00-f89d-4504-bceb-2f42f114a5f7"/>
@@ -10885,6 +11228,21 @@
 </ct:contentTypeSchema>
 </file>
 
+<file path=customXml/item3.xml><?xml version="1.0" encoding="utf-8"?>
+<p:properties xmlns:p="http://schemas.microsoft.com/office/2006/metadata/properties" xmlns:xsi="http://www.w3.org/2001/XMLSchema-instance" xmlns:pc="http://schemas.microsoft.com/office/infopath/2007/PartnerControls">
+  <documentManagement/>
+</p:properties>
+</file>
+
+<file path=customXml/item4.xml><?xml version="1.0" encoding="utf-8"?>
+<?mso-contentType ?>
+<FormTemplates xmlns="http://schemas.microsoft.com/sharepoint/v3/contenttype/forms">
+  <Display>DocumentLibraryForm</Display>
+  <Edit>DocumentLibraryForm</Edit>
+  <New>DocumentLibraryForm</New>
+</FormTemplates>
+</file>
+
 <file path=customXml/itemProps1.xml><?xml version="1.0" encoding="utf-8"?>
 <ds:datastoreItem xmlns:ds="http://schemas.openxmlformats.org/officeDocument/2006/customXml" ds:itemID="{EC9BD9B4-7294-413D-9407-45D0B2534144}">
   <ds:schemaRefs>
@@ -10894,23 +11252,6 @@
 </file>
 
 <file path=customXml/itemProps2.xml><?xml version="1.0" encoding="utf-8"?>
-<ds:datastoreItem xmlns:ds="http://schemas.openxmlformats.org/officeDocument/2006/customXml" ds:itemID="{0078C75C-BE02-4893-92E2-31794A21A9C9}">
-  <ds:schemaRefs>
-    <ds:schemaRef ds:uri="http://schemas.microsoft.com/sharepoint/v3/contenttype/forms"/>
-  </ds:schemaRefs>
-</ds:datastoreItem>
-</file>
-
-<file path=customXml/itemProps3.xml><?xml version="1.0" encoding="utf-8"?>
-<ds:datastoreItem xmlns:ds="http://schemas.openxmlformats.org/officeDocument/2006/customXml" ds:itemID="{3CAB31C5-EF57-4985-AA3F-887C58555143}">
-  <ds:schemaRefs>
-    <ds:schemaRef ds:uri="http://schemas.microsoft.com/office/2006/metadata/properties"/>
-    <ds:schemaRef ds:uri="http://schemas.microsoft.com/office/infopath/2007/PartnerControls"/>
-  </ds:schemaRefs>
-</ds:datastoreItem>
-</file>
-
-<file path=customXml/itemProps4.xml><?xml version="1.0" encoding="utf-8"?>
 <ds:datastoreItem xmlns:ds="http://schemas.openxmlformats.org/officeDocument/2006/customXml" ds:itemID="{242220BA-1E29-4BCD-990B-71B93CE9A40A}">
   <ds:schemaRefs>
     <ds:schemaRef ds:uri="http://schemas.microsoft.com/office/2006/metadata/contentType"/>
@@ -10927,4 +11268,21 @@
     <ds:schemaRef ds:uri="http://schemas.microsoft.com/internal/obd"/>
   </ds:schemaRefs>
 </ds:datastoreItem>
+</file>
+
+<file path=customXml/itemProps3.xml><?xml version="1.0" encoding="utf-8"?>
+<ds:datastoreItem xmlns:ds="http://schemas.openxmlformats.org/officeDocument/2006/customXml" ds:itemID="{3CAB31C5-EF57-4985-AA3F-887C58555143}">
+  <ds:schemaRefs>
+    <ds:schemaRef ds:uri="http://schemas.microsoft.com/office/2006/metadata/properties"/>
+    <ds:schemaRef ds:uri="http://schemas.microsoft.com/office/infopath/2007/PartnerControls"/>
+  </ds:schemaRefs>
+</ds:datastoreItem>
+</file>
+
+<file path=customXml/itemProps4.xml><?xml version="1.0" encoding="utf-8"?>
+<ds:datastoreItem xmlns:ds="http://schemas.openxmlformats.org/officeDocument/2006/customXml" ds:itemID="{0078C75C-BE02-4893-92E2-31794A21A9C9}">
+  <ds:schemaRefs>
+    <ds:schemaRef ds:uri="http://schemas.microsoft.com/sharepoint/v3/contenttype/forms"/>
+  </ds:schemaRefs>
+</ds:datastoreItem>
 </file>
</xml_diff>